<commit_message>
install tailwind, prototype the index page
</commit_message>
<xml_diff>
--- a/dokumentace/Pseudodokumentace MP.docx
+++ b/dokumentace/Pseudodokumentace MP.docx
@@ -357,23 +357,7 @@
           <w:sz w:val="24"/>
           <w:szCs w:val="24"/>
         </w:rPr>
-        <w:t>N</w:t>
-      </w:r>
-      <w:r>
-        <w:rPr>
-          <w:rFonts w:cstheme="minorHAnsi"/>
-          <w:sz w:val="24"/>
-          <w:szCs w:val="24"/>
-        </w:rPr>
-        <w:t>ahrání aplikace</w:t>
-      </w:r>
-      <w:r>
-        <w:rPr>
-          <w:rFonts w:cstheme="minorHAnsi"/>
-          <w:sz w:val="24"/>
-          <w:szCs w:val="24"/>
-        </w:rPr>
-        <w:t xml:space="preserve"> na server (např. do /var/www/moje_rust_app) pomocí SFTP.</w:t>
+        <w:t>Nahrání aplikace na server (např. do /var/www/moje_rust_app) pomocí SFTP.</w:t>
       </w:r>
     </w:p>
     <w:p>
@@ -1577,6 +1561,7 @@
       <w:r>
         <w:rPr>
           <w:rFonts w:cstheme="minorHAnsi"/>
+          <w:noProof/>
           <w:sz w:val="24"/>
           <w:szCs w:val="24"/>
         </w:rPr>
@@ -1968,7 +1953,7 @@
         </w:rPr>
         <w:lastRenderedPageBreak/>
         <w:drawing>
-          <wp:anchor distT="0" distB="0" distL="114300" distR="114300" simplePos="0" relativeHeight="251659264" behindDoc="0" locked="0" layoutInCell="1" allowOverlap="1" wp14:anchorId="1CD75EF0" wp14:editId="0D99CA79">
+          <wp:anchor distT="0" distB="0" distL="114300" distR="114300" simplePos="0" relativeHeight="251659264" behindDoc="0" locked="0" layoutInCell="1" allowOverlap="1" wp14:anchorId="1CD75EF0" wp14:editId="5B04089D">
             <wp:simplePos x="0" y="0"/>
             <wp:positionH relativeFrom="margin">
               <wp:align>center</wp:align>
@@ -2098,16 +2083,7 @@
             <w:sz w:val="24"/>
             <w:szCs w:val="24"/>
           </w:rPr>
-          <w:t>https://</w:t>
-        </w:r>
-        <w:r>
-          <w:rPr>
-            <w:rStyle w:val="Hyperlink"/>
-            <w:rFonts w:cstheme="minorHAnsi"/>
-            <w:sz w:val="24"/>
-            <w:szCs w:val="24"/>
-          </w:rPr>
-          <w:t>prihlasky.oauh.cz</w:t>
+          <w:t>https://prihlasky.oauh.cz</w:t>
         </w:r>
       </w:hyperlink>
       <w:r>
@@ -2352,6 +2328,46 @@
             <w:szCs w:val="24"/>
           </w:rPr>
           <w:t>https://www.oauh.cz/</w:t>
+        </w:r>
+      </w:hyperlink>
+    </w:p>
+    <w:p>
+      <w:pPr>
+        <w:rPr>
+          <w:rFonts w:cstheme="minorHAnsi"/>
+          <w:sz w:val="24"/>
+          <w:szCs w:val="24"/>
+        </w:rPr>
+      </w:pPr>
+      <w:hyperlink r:id="rId22" w:history="1">
+        <w:r>
+          <w:rPr>
+            <w:rStyle w:val="Hyperlink"/>
+            <w:rFonts w:cstheme="minorHAnsi"/>
+            <w:sz w:val="24"/>
+            <w:szCs w:val="24"/>
+          </w:rPr>
+          <w:t>https://github.com/BankovniIdentita/bankid-api-docs/tree/main</w:t>
+        </w:r>
+      </w:hyperlink>
+    </w:p>
+    <w:p>
+      <w:pPr>
+        <w:rPr>
+          <w:rFonts w:cstheme="minorHAnsi"/>
+          <w:sz w:val="24"/>
+          <w:szCs w:val="24"/>
+        </w:rPr>
+      </w:pPr>
+      <w:hyperlink r:id="rId23" w:history="1">
+        <w:r>
+          <w:rPr>
+            <w:rStyle w:val="Hyperlink"/>
+            <w:rFonts w:cstheme="minorHAnsi"/>
+            <w:sz w:val="24"/>
+            <w:szCs w:val="24"/>
+          </w:rPr>
+          <w:t>https://developer.bankid.cz/docs/api/bankid-for-sep</w:t>
         </w:r>
       </w:hyperlink>
     </w:p>
@@ -3419,6 +3435,7 @@
   <w:style w:type="character" w:default="1" w:styleId="DefaultParagraphFont">
     <w:name w:val="Default Paragraph Font"/>
     <w:uiPriority w:val="1"/>
+    <w:semiHidden/>
     <w:unhideWhenUsed/>
   </w:style>
   <w:style w:type="table" w:default="1" w:styleId="TableNormal">

</xml_diff>

<commit_message>
update documentation with info about BankID
</commit_message>
<xml_diff>
--- a/dokumentace/Pseudodokumentace MP.docx
+++ b/dokumentace/Pseudodokumentace MP.docx
@@ -1953,7 +1953,7 @@
         </w:rPr>
         <w:lastRenderedPageBreak/>
         <w:drawing>
-          <wp:anchor distT="0" distB="0" distL="114300" distR="114300" simplePos="0" relativeHeight="251659264" behindDoc="0" locked="0" layoutInCell="1" allowOverlap="1" wp14:anchorId="1CD75EF0" wp14:editId="5B04089D">
+          <wp:anchor distT="0" distB="0" distL="114300" distR="114300" simplePos="0" relativeHeight="251659264" behindDoc="0" locked="0" layoutInCell="1" allowOverlap="1" wp14:anchorId="1CD75EF0" wp14:editId="798A0BAD">
             <wp:simplePos x="0" y="0"/>
             <wp:positionH relativeFrom="margin">
               <wp:align>center</wp:align>
@@ -2129,8 +2129,6 @@
       <w:pPr>
         <w:rPr>
           <w:rFonts w:cstheme="minorHAnsi"/>
-          <w:b/>
-          <w:bCs/>
           <w:sz w:val="24"/>
           <w:szCs w:val="24"/>
         </w:rPr>
@@ -2162,7 +2160,61 @@
         </w:rPr>
         <w:t xml:space="preserve"> </w:t>
       </w:r>
-      <w:r>
+    </w:p>
+    <w:p>
+      <w:pPr>
+        <w:rPr>
+          <w:rFonts w:cstheme="minorHAnsi"/>
+          <w:sz w:val="24"/>
+          <w:szCs w:val="24"/>
+        </w:rPr>
+      </w:pPr>
+      <w:r>
+        <w:rPr>
+          <w:rFonts w:cstheme="minorHAnsi"/>
+          <w:sz w:val="24"/>
+          <w:szCs w:val="24"/>
+        </w:rPr>
+        <w:br w:type="page"/>
+      </w:r>
+      <w:r>
+        <w:rPr>
+          <w:rFonts w:cstheme="minorHAnsi"/>
+          <w:sz w:val="24"/>
+          <w:szCs w:val="24"/>
+        </w:rPr>
+        <w:lastRenderedPageBreak/>
+        <w:t xml:space="preserve"> </w:t>
+      </w:r>
+    </w:p>
+    <w:p>
+      <w:pPr>
+        <w:rPr>
+          <w:rFonts w:cstheme="minorHAnsi"/>
+          <w:sz w:val="24"/>
+          <w:szCs w:val="24"/>
+        </w:rPr>
+      </w:pPr>
+      <w:r>
+        <w:rPr>
+          <w:rFonts w:cstheme="minorHAnsi"/>
+          <w:sz w:val="24"/>
+          <w:szCs w:val="24"/>
+        </w:rPr>
+        <w:br w:type="page"/>
+      </w:r>
+    </w:p>
+    <w:p>
+      <w:pPr>
+        <w:rPr>
+          <w:rFonts w:cstheme="minorHAnsi"/>
+          <w:sz w:val="24"/>
+          <w:szCs w:val="24"/>
+        </w:rPr>
+      </w:pPr>
+    </w:p>
+    <w:p>
+      <w:pPr>
         <w:rPr>
           <w:rFonts w:cstheme="minorHAnsi"/>
           <w:b/>
@@ -2170,6 +2222,243 @@
           <w:sz w:val="24"/>
           <w:szCs w:val="24"/>
         </w:rPr>
+      </w:pPr>
+      <w:r>
+        <w:rPr>
+          <w:rFonts w:cstheme="minorHAnsi"/>
+          <w:b/>
+          <w:bCs/>
+          <w:sz w:val="24"/>
+          <w:szCs w:val="24"/>
+        </w:rPr>
+        <w:t>Alternativa služby eDoklady: BankID</w:t>
+      </w:r>
+    </w:p>
+    <w:p>
+      <w:pPr>
+        <w:rPr>
+          <w:rFonts w:cstheme="minorHAnsi"/>
+          <w:sz w:val="24"/>
+          <w:szCs w:val="24"/>
+        </w:rPr>
+      </w:pPr>
+      <w:r>
+        <w:rPr>
+          <w:rFonts w:cstheme="minorHAnsi"/>
+          <w:sz w:val="24"/>
+          <w:szCs w:val="24"/>
+        </w:rPr>
+        <w:t xml:space="preserve">Kromě služby eDoklady se také nabízí služba BankID, která </w:t>
+      </w:r>
+      <w:r>
+        <w:rPr>
+          <w:rFonts w:cstheme="minorHAnsi"/>
+          <w:sz w:val="24"/>
+          <w:szCs w:val="24"/>
+        </w:rPr>
+        <w:t xml:space="preserve">umožňuje podobným způsobem ověřit identitu občana. </w:t>
+      </w:r>
+      <w:r>
+        <w:rPr>
+          <w:rFonts w:cstheme="minorHAnsi"/>
+          <w:sz w:val="24"/>
+          <w:szCs w:val="24"/>
+        </w:rPr>
+        <w:t>Menší výhodou pro konečné uživatele aplikace, ale zato velkou pro mě</w:t>
+      </w:r>
+      <w:r>
+        <w:rPr>
+          <w:rFonts w:cstheme="minorHAnsi"/>
+          <w:sz w:val="24"/>
+          <w:szCs w:val="24"/>
+        </w:rPr>
+        <w:t xml:space="preserve"> (jakožto jejího vývojáře)</w:t>
+      </w:r>
+      <w:r>
+        <w:rPr>
+          <w:rFonts w:cstheme="minorHAnsi"/>
+          <w:sz w:val="24"/>
+          <w:szCs w:val="24"/>
+        </w:rPr>
+        <w:t xml:space="preserve"> je rozsáhlejší </w:t>
+      </w:r>
+      <w:hyperlink r:id="rId15" w:history="1">
+        <w:r>
+          <w:rPr>
+            <w:rStyle w:val="Hyperlink"/>
+            <w:rFonts w:cstheme="minorHAnsi"/>
+            <w:sz w:val="24"/>
+            <w:szCs w:val="24"/>
+          </w:rPr>
+          <w:t>dokumentace</w:t>
+        </w:r>
+      </w:hyperlink>
+      <w:r>
+        <w:rPr>
+          <w:rFonts w:cstheme="minorHAnsi"/>
+          <w:sz w:val="24"/>
+          <w:szCs w:val="24"/>
+        </w:rPr>
+        <w:t xml:space="preserve"> služby. </w:t>
+      </w:r>
+      <w:r>
+        <w:rPr>
+          <w:rFonts w:cstheme="minorHAnsi"/>
+          <w:sz w:val="24"/>
+          <w:szCs w:val="24"/>
+        </w:rPr>
+        <w:t xml:space="preserve">Navíc tuto službu využívá již 10 českých škol, což z ní dělá ještě rozumnější volbu pro tento projekt. V cestě však stojí zpoplatnění této služby, které by podle </w:t>
+      </w:r>
+      <w:hyperlink r:id="rId16" w:history="1">
+        <w:r>
+          <w:rPr>
+            <w:rStyle w:val="Hyperlink"/>
+            <w:rFonts w:cstheme="minorHAnsi"/>
+            <w:sz w:val="24"/>
+            <w:szCs w:val="24"/>
+          </w:rPr>
+          <w:t>cení</w:t>
+        </w:r>
+        <w:r>
+          <w:rPr>
+            <w:rStyle w:val="Hyperlink"/>
+            <w:rFonts w:cstheme="minorHAnsi"/>
+            <w:sz w:val="24"/>
+            <w:szCs w:val="24"/>
+          </w:rPr>
+          <w:t>k</w:t>
+        </w:r>
+        <w:r>
+          <w:rPr>
+            <w:rStyle w:val="Hyperlink"/>
+            <w:rFonts w:cstheme="minorHAnsi"/>
+            <w:sz w:val="24"/>
+            <w:szCs w:val="24"/>
+          </w:rPr>
+          <w:t>u</w:t>
+        </w:r>
+      </w:hyperlink>
+      <w:r>
+        <w:rPr>
+          <w:rFonts w:cstheme="minorHAnsi"/>
+          <w:sz w:val="24"/>
+          <w:szCs w:val="24"/>
+        </w:rPr>
+        <w:t xml:space="preserve"> vycházelo přibližně takto:</w:t>
+      </w:r>
+    </w:p>
+    <w:p>
+      <w:pPr>
+        <w:rPr>
+          <w:rFonts w:cstheme="minorHAnsi"/>
+          <w:b/>
+          <w:bCs/>
+          <w:sz w:val="24"/>
+          <w:szCs w:val="24"/>
+        </w:rPr>
+      </w:pPr>
+      <w:r>
+        <w:rPr>
+          <w:rFonts w:cstheme="minorHAnsi"/>
+          <w:b/>
+          <w:bCs/>
+          <w:sz w:val="24"/>
+          <w:szCs w:val="24"/>
+        </w:rPr>
+        <w:t xml:space="preserve">Jednorázový zřizovací poplatek: </w:t>
+      </w:r>
+    </w:p>
+    <w:p>
+      <w:pPr>
+        <w:rPr>
+          <w:rFonts w:cstheme="minorHAnsi"/>
+          <w:b/>
+          <w:bCs/>
+          <w:sz w:val="24"/>
+          <w:szCs w:val="24"/>
+        </w:rPr>
+      </w:pPr>
+      <w:r>
+        <w:rPr>
+          <w:rFonts w:cstheme="minorHAnsi"/>
+          <w:b/>
+          <w:bCs/>
+          <w:sz w:val="24"/>
+          <w:szCs w:val="24"/>
+        </w:rPr>
+        <w:t>30 000 Kč</w:t>
+      </w:r>
+    </w:p>
+    <w:p>
+      <w:pPr>
+        <w:rPr>
+          <w:rFonts w:cstheme="minorHAnsi"/>
+          <w:b/>
+          <w:bCs/>
+          <w:sz w:val="24"/>
+          <w:szCs w:val="24"/>
+        </w:rPr>
+      </w:pPr>
+    </w:p>
+    <w:p>
+      <w:pPr>
+        <w:rPr>
+          <w:rFonts w:cstheme="minorHAnsi"/>
+          <w:b/>
+          <w:bCs/>
+          <w:sz w:val="24"/>
+          <w:szCs w:val="24"/>
+        </w:rPr>
+      </w:pPr>
+      <w:r>
+        <w:rPr>
+          <w:rFonts w:cstheme="minorHAnsi"/>
+          <w:b/>
+          <w:bCs/>
+          <w:sz w:val="24"/>
+          <w:szCs w:val="24"/>
+        </w:rPr>
+        <w:t xml:space="preserve">Za každého zájemce o studium, který při podání přihlášky využije tuto aplikaci: </w:t>
+      </w:r>
+    </w:p>
+    <w:p>
+      <w:pPr>
+        <w:rPr>
+          <w:rFonts w:cstheme="minorHAnsi"/>
+          <w:b/>
+          <w:bCs/>
+          <w:sz w:val="24"/>
+          <w:szCs w:val="24"/>
+        </w:rPr>
+      </w:pPr>
+      <w:r>
+        <w:rPr>
+          <w:rFonts w:cstheme="minorHAnsi"/>
+          <w:b/>
+          <w:bCs/>
+          <w:sz w:val="24"/>
+          <w:szCs w:val="24"/>
+        </w:rPr>
+        <w:t>10,49 – 60 Kč</w:t>
+      </w:r>
+      <w:r>
+        <w:rPr>
+          <w:rFonts w:cstheme="minorHAnsi"/>
+          <w:b/>
+          <w:bCs/>
+          <w:sz w:val="24"/>
+          <w:szCs w:val="24"/>
+        </w:rPr>
+        <w:t xml:space="preserve"> (rozsah znázorňuje nejlevnější až nejdražší službu)</w:t>
+      </w:r>
+      <w:r>
+        <w:rPr>
+          <w:rFonts w:cstheme="minorHAnsi"/>
+          <w:b/>
+          <w:bCs/>
+          <w:sz w:val="24"/>
+          <w:szCs w:val="24"/>
+        </w:rPr>
         <w:br w:type="page"/>
       </w:r>
     </w:p>
@@ -2199,7 +2488,7 @@
           <w:szCs w:val="24"/>
         </w:rPr>
       </w:pPr>
-      <w:hyperlink r:id="rId15" w:history="1">
+      <w:hyperlink r:id="rId17" w:history="1">
         <w:r>
           <w:rPr>
             <w:rStyle w:val="Hyperlink"/>
@@ -2219,7 +2508,7 @@
           <w:szCs w:val="24"/>
         </w:rPr>
       </w:pPr>
-      <w:hyperlink r:id="rId16" w:history="1">
+      <w:hyperlink r:id="rId18" w:history="1">
         <w:r>
           <w:rPr>
             <w:rStyle w:val="Hyperlink"/>
@@ -2239,7 +2528,7 @@
           <w:szCs w:val="24"/>
         </w:rPr>
       </w:pPr>
-      <w:hyperlink r:id="rId17" w:history="1">
+      <w:hyperlink r:id="rId19" w:history="1">
         <w:r>
           <w:rPr>
             <w:rStyle w:val="Hyperlink"/>
@@ -2259,7 +2548,7 @@
           <w:szCs w:val="24"/>
         </w:rPr>
       </w:pPr>
-      <w:hyperlink r:id="rId18" w:history="1">
+      <w:hyperlink r:id="rId20" w:history="1">
         <w:r>
           <w:rPr>
             <w:rStyle w:val="Hyperlink"/>
@@ -2279,7 +2568,7 @@
           <w:szCs w:val="24"/>
         </w:rPr>
       </w:pPr>
-      <w:hyperlink r:id="rId19" w:history="1">
+      <w:hyperlink r:id="rId21" w:history="1">
         <w:r>
           <w:rPr>
             <w:rStyle w:val="Hyperlink"/>
@@ -2299,7 +2588,7 @@
           <w:szCs w:val="24"/>
         </w:rPr>
       </w:pPr>
-      <w:hyperlink r:id="rId20" w:history="1">
+      <w:hyperlink r:id="rId22" w:history="1">
         <w:r>
           <w:rPr>
             <w:rStyle w:val="Hyperlink"/>
@@ -2319,7 +2608,7 @@
           <w:szCs w:val="24"/>
         </w:rPr>
       </w:pPr>
-      <w:hyperlink r:id="rId21" w:history="1">
+      <w:hyperlink r:id="rId23" w:history="1">
         <w:r>
           <w:rPr>
             <w:rStyle w:val="Hyperlink"/>
@@ -2339,7 +2628,7 @@
           <w:szCs w:val="24"/>
         </w:rPr>
       </w:pPr>
-      <w:hyperlink r:id="rId22" w:history="1">
+      <w:hyperlink r:id="rId24" w:history="1">
         <w:r>
           <w:rPr>
             <w:rStyle w:val="Hyperlink"/>
@@ -2352,14 +2641,7 @@
       </w:hyperlink>
     </w:p>
     <w:p>
-      <w:pPr>
-        <w:rPr>
-          <w:rFonts w:cstheme="minorHAnsi"/>
-          <w:sz w:val="24"/>
-          <w:szCs w:val="24"/>
-        </w:rPr>
-      </w:pPr>
-      <w:hyperlink r:id="rId23" w:history="1">
+      <w:hyperlink r:id="rId25" w:history="1">
         <w:r>
           <w:rPr>
             <w:rStyle w:val="Hyperlink"/>
@@ -2367,9 +2649,85 @@
             <w:sz w:val="24"/>
             <w:szCs w:val="24"/>
           </w:rPr>
-          <w:t>https://developer.bankid.cz/docs/api/bankid-for-sep</w:t>
+          <w:t>https://developer.bankid.cz/doc</w:t>
+        </w:r>
+        <w:r>
+          <w:rPr>
+            <w:rStyle w:val="Hyperlink"/>
+            <w:rFonts w:cstheme="minorHAnsi"/>
+            <w:sz w:val="24"/>
+            <w:szCs w:val="24"/>
+          </w:rPr>
+          <w:t>s</w:t>
+        </w:r>
+        <w:r>
+          <w:rPr>
+            <w:rStyle w:val="Hyperlink"/>
+            <w:rFonts w:cstheme="minorHAnsi"/>
+            <w:sz w:val="24"/>
+            <w:szCs w:val="24"/>
+          </w:rPr>
+          <w:t>/api/bankid-for-sep</w:t>
         </w:r>
       </w:hyperlink>
+    </w:p>
+    <w:p>
+      <w:pPr>
+        <w:rPr>
+          <w:rFonts w:cstheme="minorHAnsi"/>
+          <w:sz w:val="24"/>
+          <w:szCs w:val="24"/>
+        </w:rPr>
+      </w:pPr>
+      <w:hyperlink r:id="rId26" w:history="1">
+        <w:r>
+          <w:rPr>
+            <w:rStyle w:val="Hyperlink"/>
+            <w:rFonts w:cstheme="minorHAnsi"/>
+            <w:sz w:val="24"/>
+            <w:szCs w:val="24"/>
+          </w:rPr>
+          <w:t>https://bankid.cz/firmy/cenik/</w:t>
+        </w:r>
+      </w:hyperlink>
+    </w:p>
+    <w:p>
+      <w:pPr>
+        <w:rPr>
+          <w:rFonts w:cstheme="minorHAnsi"/>
+          <w:sz w:val="24"/>
+          <w:szCs w:val="24"/>
+        </w:rPr>
+      </w:pPr>
+      <w:hyperlink r:id="rId27" w:history="1">
+        <w:r>
+          <w:rPr>
+            <w:rStyle w:val="Hyperlink"/>
+            <w:rFonts w:cstheme="minorHAnsi"/>
+            <w:sz w:val="24"/>
+            <w:szCs w:val="24"/>
+          </w:rPr>
+          <w:t>https://bankid.cz/lide/vyuziti/</w:t>
+        </w:r>
+      </w:hyperlink>
+    </w:p>
+    <w:p>
+      <w:pPr>
+        <w:rPr>
+          <w:rFonts w:cstheme="minorHAnsi"/>
+          <w:sz w:val="24"/>
+          <w:szCs w:val="24"/>
+        </w:rPr>
+      </w:pPr>
+    </w:p>
+    <w:p>
+      <w:pPr>
+        <w:rPr>
+          <w:rFonts w:cstheme="minorHAnsi"/>
+          <w:sz w:val="24"/>
+          <w:szCs w:val="24"/>
+        </w:rPr>
+      </w:pPr>
     </w:p>
     <w:p>
       <w:pPr>
@@ -3793,6 +4151,18 @@
     <w:basedOn w:val="DefaultParagraphFont"/>
     <w:rsid w:val="00004EAC"/>
   </w:style>
+  <w:style w:type="character" w:styleId="FollowedHyperlink">
+    <w:name w:val="FollowedHyperlink"/>
+    <w:basedOn w:val="DefaultParagraphFont"/>
+    <w:uiPriority w:val="99"/>
+    <w:semiHidden/>
+    <w:unhideWhenUsed/>
+    <w:rsid w:val="00FD0700"/>
+    <w:rPr>
+      <w:color w:val="954F72" w:themeColor="followedHyperlink"/>
+      <w:u w:val="single"/>
+    </w:rPr>
+  </w:style>
 </w:styles>
 </file>
 

</xml_diff>